<commit_message>
Finished basic setup and some automation
</commit_message>
<xml_diff>
--- a/Progress.docx
+++ b/Progress.docx
@@ -4,6 +4,9 @@
   <w:body>
     <w:p>
       <w:r>
+        <w:rPr>
+          <w:noProof/>
+        </w:rPr>
         <w:drawing>
           <wp:inline distT="0" distB="0" distL="0" distR="0" wp14:anchorId="43231857" wp14:editId="2C4521D3">
             <wp:extent cx="5731510" cy="1178560"/>
@@ -53,6 +56,9 @@
         <w:tab/>
       </w:r>
       <w:r>
+        <w:rPr>
+          <w:noProof/>
+        </w:rPr>
         <w:drawing>
           <wp:inline distT="0" distB="0" distL="0" distR="0" wp14:anchorId="6A10C1F9" wp14:editId="1DECBA72">
             <wp:extent cx="5731510" cy="448945"/>
@@ -90,6 +96,9 @@
         </w:drawing>
       </w:r>
       <w:r>
+        <w:rPr>
+          <w:noProof/>
+        </w:rPr>
         <w:drawing>
           <wp:inline distT="0" distB="0" distL="0" distR="0" wp14:anchorId="6A8733B2" wp14:editId="1D9B6126">
             <wp:extent cx="5731510" cy="513715"/>
@@ -186,7 +195,6 @@
         <w:t xml:space="preserve"> linear,4 --link=</w:t>
       </w:r>
       <w:proofErr w:type="spellStart"/>
-      <w:proofErr w:type="gramStart"/>
       <w:r>
         <w:rPr>
           <w:rFonts w:ascii="Helvetica" w:hAnsi="Helvetica" w:cs="Helvetica"/>
@@ -194,7 +202,6 @@
         <w:t>tc,bw</w:t>
       </w:r>
       <w:proofErr w:type="spellEnd"/>
-      <w:proofErr w:type="gramEnd"/>
       <w:r>
         <w:rPr>
           <w:rFonts w:ascii="Helvetica" w:hAnsi="Helvetica" w:cs="Helvetica"/>
@@ -262,13 +269,8 @@
       </w:r>
       <w:proofErr w:type="spellEnd"/>
       <w:r>
-        <w:t>-</w:t>
-      </w:r>
-      <w:proofErr w:type="gramStart"/>
-      <w:r>
-        <w:t>server</w:t>
-      </w:r>
-      <w:proofErr w:type="gramEnd"/>
+        <w:t>-server</w:t>
+      </w:r>
     </w:p>
     <w:p>
       <w:pPr>
@@ -288,22 +290,126 @@
         <w:rPr>
           <w:rFonts w:ascii="Helvetica" w:hAnsi="Helvetica" w:cs="Helvetica"/>
         </w:rPr>
+        <w:t xml:space="preserve"> apt-get install git</w:t>
+      </w:r>
+    </w:p>
+    <w:p>
+      <w:pPr>
+        <w:tabs>
+          <w:tab w:val="left" w:pos="1245"/>
+        </w:tabs>
+      </w:pPr>
+      <w:proofErr w:type="spellStart"/>
+      <w:r>
+        <w:rPr>
+          <w:rFonts w:ascii="Helvetica" w:hAnsi="Helvetica" w:cs="Helvetica"/>
+        </w:rPr>
+        <w:t>sudo</w:t>
+      </w:r>
+      <w:proofErr w:type="spellEnd"/>
+      <w:r>
+        <w:rPr>
+          <w:rFonts w:ascii="Helvetica" w:hAnsi="Helvetica" w:cs="Helvetica"/>
+        </w:rPr>
+        <w:t xml:space="preserve"> apt install </w:t>
+      </w:r>
+      <w:proofErr w:type="spellStart"/>
+      <w:r>
+        <w:rPr>
+          <w:rFonts w:ascii="Helvetica" w:hAnsi="Helvetica" w:cs="Helvetica"/>
+        </w:rPr>
+        <w:t>firefox</w:t>
+      </w:r>
+      <w:proofErr w:type="spellEnd"/>
+    </w:p>
+    <w:p>
+      <w:pPr>
+        <w:tabs>
+          <w:tab w:val="left" w:pos="1245"/>
+        </w:tabs>
+        <w:rPr>
+          <w:rFonts w:ascii="Helvetica" w:hAnsi="Helvetica" w:cs="Helvetica"/>
+        </w:rPr>
+      </w:pPr>
+      <w:proofErr w:type="spellStart"/>
+      <w:r>
+        <w:rPr>
+          <w:rFonts w:ascii="Helvetica" w:hAnsi="Helvetica" w:cs="Helvetica"/>
+        </w:rPr>
+        <w:t>sudo</w:t>
+      </w:r>
+      <w:proofErr w:type="spellEnd"/>
+      <w:r>
+        <w:rPr>
+          <w:rFonts w:ascii="Helvetica" w:hAnsi="Helvetica" w:cs="Helvetica"/>
+        </w:rPr>
+        <w:t xml:space="preserve"> apt-get install -y unzip </w:t>
+      </w:r>
+    </w:p>
+    <w:p>
+      <w:pPr>
+        <w:tabs>
+          <w:tab w:val="left" w:pos="1245"/>
+        </w:tabs>
+        <w:rPr>
+          <w:rFonts w:ascii="Helvetica" w:hAnsi="Helvetica" w:cs="Helvetica"/>
+        </w:rPr>
+      </w:pPr>
+      <w:proofErr w:type="spellStart"/>
+      <w:r>
+        <w:rPr>
+          <w:rFonts w:ascii="Helvetica" w:hAnsi="Helvetica" w:cs="Helvetica"/>
+        </w:rPr>
+        <w:t>sudo</w:t>
+      </w:r>
+      <w:proofErr w:type="spellEnd"/>
+      <w:r>
+        <w:rPr>
+          <w:rFonts w:ascii="Helvetica" w:hAnsi="Helvetica" w:cs="Helvetica"/>
+        </w:rPr>
+        <w:t xml:space="preserve"> apt-get install curl</w:t>
+      </w:r>
+    </w:p>
+    <w:p>
+      <w:pPr>
+        <w:tabs>
+          <w:tab w:val="left" w:pos="1245"/>
+        </w:tabs>
+        <w:rPr>
+          <w:rFonts w:ascii="Helvetica" w:hAnsi="Helvetica" w:cs="Helvetica"/>
+        </w:rPr>
+      </w:pPr>
+      <w:proofErr w:type="spellStart"/>
+      <w:r>
+        <w:rPr>
+          <w:rFonts w:ascii="Helvetica" w:hAnsi="Helvetica" w:cs="Helvetica"/>
+        </w:rPr>
+        <w:t>sudo</w:t>
+      </w:r>
+      <w:proofErr w:type="spellEnd"/>
+      <w:r>
+        <w:rPr>
+          <w:rFonts w:ascii="Helvetica" w:hAnsi="Helvetica" w:cs="Helvetica"/>
+        </w:rPr>
         <w:t xml:space="preserve"> apt-get install </w:t>
       </w:r>
-      <w:proofErr w:type="gramStart"/>
-      <w:r>
-        <w:rPr>
-          <w:rFonts w:ascii="Helvetica" w:hAnsi="Helvetica" w:cs="Helvetica"/>
-        </w:rPr>
-        <w:t>git</w:t>
-      </w:r>
-      <w:proofErr w:type="gramEnd"/>
-    </w:p>
-    <w:p>
-      <w:pPr>
-        <w:tabs>
-          <w:tab w:val="left" w:pos="1245"/>
-        </w:tabs>
+      <w:proofErr w:type="spellStart"/>
+      <w:r>
+        <w:rPr>
+          <w:rFonts w:ascii="Helvetica" w:hAnsi="Helvetica" w:cs="Helvetica"/>
+        </w:rPr>
+        <w:t>wireshark</w:t>
+      </w:r>
+      <w:proofErr w:type="spellEnd"/>
+    </w:p>
+    <w:p>
+      <w:pPr>
+        <w:tabs>
+          <w:tab w:val="left" w:pos="1245"/>
+        </w:tabs>
+        <w:rPr>
+          <w:rFonts w:ascii="Helvetica" w:hAnsi="Helvetica" w:cs="Helvetica"/>
+        </w:rPr>
       </w:pPr>
       <w:proofErr w:type="spellStart"/>
       <w:r>
@@ -317,16 +423,8 @@
         <w:rPr>
           <w:rFonts w:ascii="Helvetica" w:hAnsi="Helvetica" w:cs="Helvetica"/>
         </w:rPr>
-        <w:t xml:space="preserve"> apt install </w:t>
-      </w:r>
-      <w:proofErr w:type="spellStart"/>
-      <w:r>
-        <w:rPr>
-          <w:rFonts w:ascii="Helvetica" w:hAnsi="Helvetica" w:cs="Helvetica"/>
-        </w:rPr>
-        <w:t>firefox</w:t>
-      </w:r>
-      <w:proofErr w:type="spellEnd"/>
+        <w:t xml:space="preserve"> apt-get install tree</w:t>
+      </w:r>
     </w:p>
     <w:p>
       <w:pPr>
@@ -349,21 +447,7 @@
         <w:rPr>
           <w:rFonts w:ascii="Helvetica" w:hAnsi="Helvetica" w:cs="Helvetica"/>
         </w:rPr>
-        <w:t xml:space="preserve"> apt-get install -y </w:t>
-      </w:r>
-      <w:proofErr w:type="gramStart"/>
-      <w:r>
-        <w:rPr>
-          <w:rFonts w:ascii="Helvetica" w:hAnsi="Helvetica" w:cs="Helvetica"/>
-        </w:rPr>
-        <w:t>unzip</w:t>
-      </w:r>
-      <w:proofErr w:type="gramEnd"/>
-      <w:r>
-        <w:rPr>
-          <w:rFonts w:ascii="Helvetica" w:hAnsi="Helvetica" w:cs="Helvetica"/>
-        </w:rPr>
-        <w:t xml:space="preserve"> </w:t>
+        <w:t xml:space="preserve"> apt-get install apache2 </w:t>
       </w:r>
     </w:p>
     <w:p>
@@ -387,184 +471,33 @@
         <w:rPr>
           <w:rFonts w:ascii="Helvetica" w:hAnsi="Helvetica" w:cs="Helvetica"/>
         </w:rPr>
+        <w:t xml:space="preserve"> apt-get install x264 </w:t>
+      </w:r>
+    </w:p>
+    <w:p>
+      <w:pPr>
+        <w:tabs>
+          <w:tab w:val="left" w:pos="1245"/>
+        </w:tabs>
+        <w:rPr>
+          <w:rFonts w:ascii="Helvetica" w:hAnsi="Helvetica" w:cs="Helvetica"/>
+        </w:rPr>
+      </w:pPr>
+      <w:proofErr w:type="spellStart"/>
+      <w:r>
+        <w:rPr>
+          <w:rFonts w:ascii="Helvetica" w:hAnsi="Helvetica" w:cs="Helvetica"/>
+        </w:rPr>
+        <w:t>sudo</w:t>
+      </w:r>
+      <w:proofErr w:type="spellEnd"/>
+      <w:r>
+        <w:rPr>
+          <w:rFonts w:ascii="Helvetica" w:hAnsi="Helvetica" w:cs="Helvetica"/>
+        </w:rPr>
         <w:t xml:space="preserve"> apt-get install </w:t>
       </w:r>
-      <w:proofErr w:type="gramStart"/>
-      <w:r>
-        <w:rPr>
-          <w:rFonts w:ascii="Helvetica" w:hAnsi="Helvetica" w:cs="Helvetica"/>
-        </w:rPr>
-        <w:t>curl</w:t>
-      </w:r>
-      <w:proofErr w:type="gramEnd"/>
-    </w:p>
-    <w:p>
-      <w:pPr>
-        <w:tabs>
-          <w:tab w:val="left" w:pos="1245"/>
-        </w:tabs>
-        <w:rPr>
-          <w:rFonts w:ascii="Helvetica" w:hAnsi="Helvetica" w:cs="Helvetica"/>
-        </w:rPr>
-      </w:pPr>
-      <w:proofErr w:type="spellStart"/>
-      <w:r>
-        <w:rPr>
-          <w:rFonts w:ascii="Helvetica" w:hAnsi="Helvetica" w:cs="Helvetica"/>
-        </w:rPr>
-        <w:t>sudo</w:t>
-      </w:r>
-      <w:proofErr w:type="spellEnd"/>
-      <w:r>
-        <w:rPr>
-          <w:rFonts w:ascii="Helvetica" w:hAnsi="Helvetica" w:cs="Helvetica"/>
-        </w:rPr>
-        <w:t xml:space="preserve"> apt-get install </w:t>
-      </w:r>
-      <w:proofErr w:type="spellStart"/>
-      <w:proofErr w:type="gramStart"/>
-      <w:r>
-        <w:rPr>
-          <w:rFonts w:ascii="Helvetica" w:hAnsi="Helvetica" w:cs="Helvetica"/>
-        </w:rPr>
-        <w:t>wireshark</w:t>
-      </w:r>
-      <w:proofErr w:type="spellEnd"/>
-      <w:proofErr w:type="gramEnd"/>
-    </w:p>
-    <w:p>
-      <w:pPr>
-        <w:tabs>
-          <w:tab w:val="left" w:pos="1245"/>
-        </w:tabs>
-        <w:rPr>
-          <w:rFonts w:ascii="Helvetica" w:hAnsi="Helvetica" w:cs="Helvetica"/>
-        </w:rPr>
-      </w:pPr>
-      <w:proofErr w:type="spellStart"/>
-      <w:r>
-        <w:rPr>
-          <w:rFonts w:ascii="Helvetica" w:hAnsi="Helvetica" w:cs="Helvetica"/>
-        </w:rPr>
-        <w:t>sudo</w:t>
-      </w:r>
-      <w:proofErr w:type="spellEnd"/>
-      <w:r>
-        <w:rPr>
-          <w:rFonts w:ascii="Helvetica" w:hAnsi="Helvetica" w:cs="Helvetica"/>
-        </w:rPr>
-        <w:t xml:space="preserve"> apt-get install </w:t>
-      </w:r>
-      <w:proofErr w:type="gramStart"/>
-      <w:r>
-        <w:rPr>
-          <w:rFonts w:ascii="Helvetica" w:hAnsi="Helvetica" w:cs="Helvetica"/>
-        </w:rPr>
-        <w:t>tree</w:t>
-      </w:r>
-      <w:proofErr w:type="gramEnd"/>
-    </w:p>
-    <w:p>
-      <w:pPr>
-        <w:tabs>
-          <w:tab w:val="left" w:pos="1245"/>
-        </w:tabs>
-        <w:rPr>
-          <w:rFonts w:ascii="Helvetica" w:hAnsi="Helvetica" w:cs="Helvetica"/>
-        </w:rPr>
-      </w:pPr>
-      <w:proofErr w:type="spellStart"/>
-      <w:r>
-        <w:rPr>
-          <w:rFonts w:ascii="Helvetica" w:hAnsi="Helvetica" w:cs="Helvetica"/>
-        </w:rPr>
-        <w:t>sudo</w:t>
-      </w:r>
-      <w:proofErr w:type="spellEnd"/>
-      <w:r>
-        <w:rPr>
-          <w:rFonts w:ascii="Helvetica" w:hAnsi="Helvetica" w:cs="Helvetica"/>
-        </w:rPr>
-        <w:t xml:space="preserve"> apt-get install </w:t>
-      </w:r>
-      <w:proofErr w:type="gramStart"/>
-      <w:r>
-        <w:rPr>
-          <w:rFonts w:ascii="Helvetica" w:hAnsi="Helvetica" w:cs="Helvetica"/>
-        </w:rPr>
-        <w:t>apache2</w:t>
-      </w:r>
-      <w:proofErr w:type="gramEnd"/>
-      <w:r>
-        <w:rPr>
-          <w:rFonts w:ascii="Helvetica" w:hAnsi="Helvetica" w:cs="Helvetica"/>
-        </w:rPr>
-        <w:t xml:space="preserve"> </w:t>
-      </w:r>
-    </w:p>
-    <w:p>
-      <w:pPr>
-        <w:tabs>
-          <w:tab w:val="left" w:pos="1245"/>
-        </w:tabs>
-        <w:rPr>
-          <w:rFonts w:ascii="Helvetica" w:hAnsi="Helvetica" w:cs="Helvetica"/>
-        </w:rPr>
-      </w:pPr>
-      <w:proofErr w:type="spellStart"/>
-      <w:r>
-        <w:rPr>
-          <w:rFonts w:ascii="Helvetica" w:hAnsi="Helvetica" w:cs="Helvetica"/>
-        </w:rPr>
-        <w:t>sudo</w:t>
-      </w:r>
-      <w:proofErr w:type="spellEnd"/>
-      <w:r>
-        <w:rPr>
-          <w:rFonts w:ascii="Helvetica" w:hAnsi="Helvetica" w:cs="Helvetica"/>
-        </w:rPr>
-        <w:t xml:space="preserve"> apt-get install </w:t>
-      </w:r>
-      <w:proofErr w:type="gramStart"/>
-      <w:r>
-        <w:rPr>
-          <w:rFonts w:ascii="Helvetica" w:hAnsi="Helvetica" w:cs="Helvetica"/>
-        </w:rPr>
-        <w:t>x264</w:t>
-      </w:r>
-      <w:proofErr w:type="gramEnd"/>
-      <w:r>
-        <w:rPr>
-          <w:rFonts w:ascii="Helvetica" w:hAnsi="Helvetica" w:cs="Helvetica"/>
-        </w:rPr>
-        <w:t xml:space="preserve"> </w:t>
-      </w:r>
-    </w:p>
-    <w:p>
-      <w:pPr>
-        <w:tabs>
-          <w:tab w:val="left" w:pos="1245"/>
-        </w:tabs>
-        <w:rPr>
-          <w:rFonts w:ascii="Helvetica" w:hAnsi="Helvetica" w:cs="Helvetica"/>
-        </w:rPr>
-      </w:pPr>
-      <w:proofErr w:type="spellStart"/>
-      <w:r>
-        <w:rPr>
-          <w:rFonts w:ascii="Helvetica" w:hAnsi="Helvetica" w:cs="Helvetica"/>
-        </w:rPr>
-        <w:t>sudo</w:t>
-      </w:r>
-      <w:proofErr w:type="spellEnd"/>
-      <w:r>
-        <w:rPr>
-          <w:rFonts w:ascii="Helvetica" w:hAnsi="Helvetica" w:cs="Helvetica"/>
-        </w:rPr>
-        <w:t xml:space="preserve"> apt-get install </w:t>
-      </w:r>
-      <w:proofErr w:type="spellStart"/>
-      <w:proofErr w:type="gramStart"/>
+      <w:proofErr w:type="spellStart"/>
       <w:r>
         <w:rPr>
           <w:rFonts w:ascii="Helvetica" w:hAnsi="Helvetica" w:cs="Helvetica"/>
@@ -572,7 +505,6 @@
         <w:t>gpac</w:t>
       </w:r>
       <w:proofErr w:type="spellEnd"/>
-      <w:proofErr w:type="gramEnd"/>
     </w:p>
     <w:p>
       <w:pPr>
@@ -832,7 +764,23 @@
         <w:rPr>
           <w:rFonts w:ascii="Helvetica" w:hAnsi="Helvetica" w:cs="Helvetica"/>
         </w:rPr>
-        <w:t xml:space="preserve"> 9. mininet/util/install.sh -</w:t>
+        <w:t xml:space="preserve"> </w:t>
+      </w:r>
+    </w:p>
+    <w:p>
+      <w:pPr>
+        <w:tabs>
+          <w:tab w:val="left" w:pos="1245"/>
+        </w:tabs>
+        <w:rPr>
+          <w:rFonts w:ascii="Helvetica" w:hAnsi="Helvetica" w:cs="Helvetica"/>
+        </w:rPr>
+      </w:pPr>
+      <w:r>
+        <w:rPr>
+          <w:rFonts w:ascii="Helvetica" w:hAnsi="Helvetica" w:cs="Helvetica"/>
+        </w:rPr>
+        <w:t>9. mininet/util/install.sh -</w:t>
       </w:r>
       <w:proofErr w:type="spellStart"/>
       <w:r>
@@ -860,241 +808,215 @@
         <w:rPr>
           <w:rFonts w:ascii="Helvetica" w:hAnsi="Helvetica" w:cs="Helvetica"/>
         </w:rPr>
+        <w:t xml:space="preserve"> and also it installs Mininet)</w:t>
+      </w:r>
+    </w:p>
+    <w:p>
+      <w:pPr>
+        <w:tabs>
+          <w:tab w:val="left" w:pos="1245"/>
+        </w:tabs>
+        <w:rPr>
+          <w:rFonts w:ascii="Helvetica" w:hAnsi="Helvetica" w:cs="Helvetica"/>
+        </w:rPr>
+      </w:pPr>
+      <w:proofErr w:type="spellStart"/>
+      <w:r>
+        <w:rPr>
+          <w:rFonts w:ascii="Helvetica" w:hAnsi="Helvetica" w:cs="Helvetica"/>
+        </w:rPr>
+        <w:t>Sudo</w:t>
+      </w:r>
+      <w:proofErr w:type="spellEnd"/>
+      <w:r>
+        <w:rPr>
+          <w:rFonts w:ascii="Helvetica" w:hAnsi="Helvetica" w:cs="Helvetica"/>
+        </w:rPr>
+        <w:t xml:space="preserve"> -</w:t>
+      </w:r>
+      <w:proofErr w:type="spellStart"/>
+      <w:r>
+        <w:rPr>
+          <w:rFonts w:ascii="Helvetica" w:hAnsi="Helvetica" w:cs="Helvetica"/>
+        </w:rPr>
+        <w:t>i</w:t>
+      </w:r>
+      <w:proofErr w:type="spellEnd"/>
+    </w:p>
+    <w:p>
+      <w:pPr>
+        <w:tabs>
+          <w:tab w:val="left" w:pos="1245"/>
+        </w:tabs>
+        <w:rPr>
+          <w:rFonts w:ascii="Helvetica" w:hAnsi="Helvetica" w:cs="Helvetica"/>
+          <w:shd w:val="clear" w:color="auto" w:fill="36393F"/>
+        </w:rPr>
+      </w:pPr>
+      <w:r>
+        <w:rPr>
+          <w:rFonts w:ascii="Helvetica" w:hAnsi="Helvetica" w:cs="Helvetica"/>
+        </w:rPr>
+        <w:t>test -f .</w:t>
+      </w:r>
+      <w:proofErr w:type="spellStart"/>
+      <w:r>
+        <w:rPr>
+          <w:rFonts w:ascii="Helvetica" w:hAnsi="Helvetica" w:cs="Helvetica"/>
+        </w:rPr>
+        <w:t>Xauthority</w:t>
+      </w:r>
+      <w:proofErr w:type="spellEnd"/>
+      <w:r>
+        <w:rPr>
+          <w:rFonts w:ascii="Helvetica" w:hAnsi="Helvetica" w:cs="Helvetica"/>
+        </w:rPr>
+        <w:t xml:space="preserve"> &amp;&amp; mv .</w:t>
+      </w:r>
+      <w:proofErr w:type="spellStart"/>
+      <w:r>
+        <w:rPr>
+          <w:rFonts w:ascii="Helvetica" w:hAnsi="Helvetica" w:cs="Helvetica"/>
+        </w:rPr>
+        <w:t>Xauthority</w:t>
+      </w:r>
+      <w:proofErr w:type="spellEnd"/>
+      <w:r>
+        <w:rPr>
+          <w:rFonts w:ascii="Helvetica" w:hAnsi="Helvetica" w:cs="Helvetica"/>
+        </w:rPr>
+        <w:t xml:space="preserve"> .</w:t>
+      </w:r>
+      <w:proofErr w:type="spellStart"/>
+      <w:r>
+        <w:rPr>
+          <w:rFonts w:ascii="Helvetica" w:hAnsi="Helvetica" w:cs="Helvetica"/>
+        </w:rPr>
+        <w:t>Xauthority.bak</w:t>
+      </w:r>
+      <w:proofErr w:type="spellEnd"/>
+    </w:p>
+    <w:p>
+      <w:pPr>
+        <w:tabs>
+          <w:tab w:val="left" w:pos="1245"/>
+        </w:tabs>
+        <w:rPr>
+          <w:rFonts w:ascii="Helvetica" w:hAnsi="Helvetica" w:cs="Helvetica"/>
+        </w:rPr>
+      </w:pPr>
+      <w:r>
+        <w:rPr>
+          <w:rFonts w:ascii="Helvetica" w:hAnsi="Helvetica" w:cs="Helvetica"/>
+        </w:rPr>
+        <w:t>cp -a /home/</w:t>
+      </w:r>
+      <w:proofErr w:type="spellStart"/>
+      <w:r>
+        <w:rPr>
+          <w:rFonts w:ascii="Helvetica" w:hAnsi="Helvetica" w:cs="Helvetica"/>
+        </w:rPr>
+        <w:t>mininet</w:t>
+      </w:r>
+      <w:proofErr w:type="spellEnd"/>
+      <w:r>
+        <w:rPr>
+          <w:rFonts w:ascii="Helvetica" w:hAnsi="Helvetica" w:cs="Helvetica"/>
+        </w:rPr>
+        <w:t>/.</w:t>
+      </w:r>
+      <w:proofErr w:type="spellStart"/>
+      <w:r>
+        <w:rPr>
+          <w:rFonts w:ascii="Helvetica" w:hAnsi="Helvetica" w:cs="Helvetica"/>
+        </w:rPr>
+        <w:t>Xauthority</w:t>
+      </w:r>
+      <w:proofErr w:type="spellEnd"/>
+      <w:r>
+        <w:rPr>
+          <w:rFonts w:ascii="Helvetica" w:hAnsi="Helvetica" w:cs="Helvetica"/>
+        </w:rPr>
+        <w:t xml:space="preserve"> .</w:t>
+      </w:r>
+      <w:proofErr w:type="spellStart"/>
+      <w:r>
+        <w:rPr>
+          <w:rFonts w:ascii="Helvetica" w:hAnsi="Helvetica" w:cs="Helvetica"/>
+        </w:rPr>
+        <w:t>Xauthority</w:t>
+      </w:r>
+      <w:proofErr w:type="spellEnd"/>
+    </w:p>
+    <w:p>
+      <w:pPr>
+        <w:tabs>
+          <w:tab w:val="left" w:pos="1245"/>
+        </w:tabs>
+        <w:rPr>
+          <w:rFonts w:ascii="Helvetica" w:hAnsi="Helvetica" w:cs="Helvetica"/>
+        </w:rPr>
+      </w:pPr>
+      <w:proofErr w:type="spellStart"/>
+      <w:r>
+        <w:rPr>
+          <w:rFonts w:ascii="Helvetica" w:hAnsi="Helvetica" w:cs="Helvetica"/>
+        </w:rPr>
+        <w:t>chown</w:t>
+      </w:r>
+      <w:proofErr w:type="spellEnd"/>
+      <w:r>
+        <w:rPr>
+          <w:rFonts w:ascii="Helvetica" w:hAnsi="Helvetica" w:cs="Helvetica"/>
+        </w:rPr>
+        <w:t xml:space="preserve"> root: .</w:t>
+      </w:r>
+      <w:proofErr w:type="spellStart"/>
+      <w:r>
+        <w:rPr>
+          <w:rFonts w:ascii="Helvetica" w:hAnsi="Helvetica" w:cs="Helvetica"/>
+        </w:rPr>
+        <w:t>Xauthority</w:t>
+      </w:r>
+      <w:proofErr w:type="spellEnd"/>
+    </w:p>
+    <w:p>
+      <w:pPr>
+        <w:tabs>
+          <w:tab w:val="left" w:pos="1245"/>
+        </w:tabs>
+        <w:rPr>
+          <w:rFonts w:ascii="Helvetica" w:hAnsi="Helvetica" w:cs="Helvetica"/>
+        </w:rPr>
+      </w:pPr>
+      <w:r>
+        <w:rPr>
+          <w:rFonts w:ascii="Helvetica" w:hAnsi="Helvetica" w:cs="Helvetica"/>
+        </w:rPr>
+        <w:t>XAUTHORITY=/root/.</w:t>
+      </w:r>
+      <w:proofErr w:type="spellStart"/>
+      <w:r>
+        <w:rPr>
+          <w:rFonts w:ascii="Helvetica" w:hAnsi="Helvetica" w:cs="Helvetica"/>
+        </w:rPr>
+        <w:t>Xauthority</w:t>
+      </w:r>
+      <w:proofErr w:type="spellEnd"/>
+      <w:r>
+        <w:rPr>
+          <w:rFonts w:ascii="Helvetica" w:hAnsi="Helvetica" w:cs="Helvetica"/>
+        </w:rPr>
         <w:t xml:space="preserve"> </w:t>
       </w:r>
-      <w:proofErr w:type="gramStart"/>
-      <w:r>
-        <w:rPr>
-          <w:rFonts w:ascii="Helvetica" w:hAnsi="Helvetica" w:cs="Helvetica"/>
-        </w:rPr>
-        <w:t>and also</w:t>
-      </w:r>
-      <w:proofErr w:type="gramEnd"/>
-      <w:r>
-        <w:rPr>
-          <w:rFonts w:ascii="Helvetica" w:hAnsi="Helvetica" w:cs="Helvetica"/>
-        </w:rPr>
-        <w:t xml:space="preserve"> it installs Mininet)</w:t>
-      </w:r>
-    </w:p>
-    <w:p>
-      <w:pPr>
-        <w:tabs>
-          <w:tab w:val="left" w:pos="1245"/>
-        </w:tabs>
-        <w:rPr>
-          <w:rFonts w:ascii="Helvetica" w:hAnsi="Helvetica" w:cs="Helvetica"/>
-        </w:rPr>
-      </w:pPr>
-      <w:proofErr w:type="spellStart"/>
-      <w:r>
-        <w:rPr>
-          <w:rFonts w:ascii="Helvetica" w:hAnsi="Helvetica" w:cs="Helvetica"/>
-        </w:rPr>
-        <w:t>Sudo</w:t>
-      </w:r>
-      <w:proofErr w:type="spellEnd"/>
-      <w:r>
-        <w:rPr>
-          <w:rFonts w:ascii="Helvetica" w:hAnsi="Helvetica" w:cs="Helvetica"/>
-        </w:rPr>
-        <w:t xml:space="preserve"> -</w:t>
-      </w:r>
-      <w:proofErr w:type="spellStart"/>
-      <w:r>
-        <w:rPr>
-          <w:rFonts w:ascii="Helvetica" w:hAnsi="Helvetica" w:cs="Helvetica"/>
-        </w:rPr>
-        <w:t>i</w:t>
-      </w:r>
-      <w:proofErr w:type="spellEnd"/>
-    </w:p>
-    <w:p>
-      <w:pPr>
-        <w:tabs>
-          <w:tab w:val="left" w:pos="1245"/>
-        </w:tabs>
-        <w:rPr>
-          <w:rFonts w:ascii="Helvetica" w:hAnsi="Helvetica" w:cs="Helvetica"/>
-          <w:shd w:val="clear" w:color="auto" w:fill="36393F"/>
-        </w:rPr>
-      </w:pPr>
-      <w:r>
-        <w:rPr>
-          <w:rFonts w:ascii="Helvetica" w:hAnsi="Helvetica" w:cs="Helvetica"/>
-        </w:rPr>
-        <w:t>test -</w:t>
-      </w:r>
-      <w:proofErr w:type="gramStart"/>
-      <w:r>
-        <w:rPr>
-          <w:rFonts w:ascii="Helvetica" w:hAnsi="Helvetica" w:cs="Helvetica"/>
-        </w:rPr>
-        <w:t>f .</w:t>
-      </w:r>
-      <w:proofErr w:type="spellStart"/>
-      <w:r>
-        <w:rPr>
-          <w:rFonts w:ascii="Helvetica" w:hAnsi="Helvetica" w:cs="Helvetica"/>
-        </w:rPr>
-        <w:t>Xauthority</w:t>
-      </w:r>
-      <w:proofErr w:type="spellEnd"/>
-      <w:proofErr w:type="gramEnd"/>
-      <w:r>
-        <w:rPr>
-          <w:rFonts w:ascii="Helvetica" w:hAnsi="Helvetica" w:cs="Helvetica"/>
-        </w:rPr>
-        <w:t xml:space="preserve"> &amp;&amp; mv .</w:t>
-      </w:r>
-      <w:proofErr w:type="spellStart"/>
-      <w:r>
-        <w:rPr>
-          <w:rFonts w:ascii="Helvetica" w:hAnsi="Helvetica" w:cs="Helvetica"/>
-        </w:rPr>
-        <w:t>Xauthority</w:t>
-      </w:r>
-      <w:proofErr w:type="spellEnd"/>
-      <w:r>
-        <w:rPr>
-          <w:rFonts w:ascii="Helvetica" w:hAnsi="Helvetica" w:cs="Helvetica"/>
-        </w:rPr>
-        <w:t xml:space="preserve"> .</w:t>
-      </w:r>
-      <w:proofErr w:type="spellStart"/>
-      <w:r>
-        <w:rPr>
-          <w:rFonts w:ascii="Helvetica" w:hAnsi="Helvetica" w:cs="Helvetica"/>
-        </w:rPr>
-        <w:t>Xauthority.bak</w:t>
-      </w:r>
-      <w:proofErr w:type="spellEnd"/>
-    </w:p>
-    <w:p>
-      <w:pPr>
-        <w:tabs>
-          <w:tab w:val="left" w:pos="1245"/>
-        </w:tabs>
-        <w:rPr>
-          <w:rFonts w:ascii="Helvetica" w:hAnsi="Helvetica" w:cs="Helvetica"/>
-        </w:rPr>
-      </w:pPr>
-      <w:r>
-        <w:rPr>
-          <w:rFonts w:ascii="Helvetica" w:hAnsi="Helvetica" w:cs="Helvetica"/>
-        </w:rPr>
-        <w:t>cp -a /home/</w:t>
-      </w:r>
-      <w:proofErr w:type="spellStart"/>
-      <w:r>
-        <w:rPr>
-          <w:rFonts w:ascii="Helvetica" w:hAnsi="Helvetica" w:cs="Helvetica"/>
-        </w:rPr>
-        <w:t>mininet</w:t>
-      </w:r>
-      <w:proofErr w:type="spellEnd"/>
-      <w:proofErr w:type="gramStart"/>
-      <w:r>
-        <w:rPr>
-          <w:rFonts w:ascii="Helvetica" w:hAnsi="Helvetica" w:cs="Helvetica"/>
-        </w:rPr>
-        <w:t>/.</w:t>
-      </w:r>
-      <w:proofErr w:type="spellStart"/>
-      <w:r>
-        <w:rPr>
-          <w:rFonts w:ascii="Helvetica" w:hAnsi="Helvetica" w:cs="Helvetica"/>
-        </w:rPr>
-        <w:t>Xauthority</w:t>
-      </w:r>
-      <w:proofErr w:type="spellEnd"/>
-      <w:proofErr w:type="gramEnd"/>
-      <w:r>
-        <w:rPr>
-          <w:rFonts w:ascii="Helvetica" w:hAnsi="Helvetica" w:cs="Helvetica"/>
-        </w:rPr>
-        <w:t xml:space="preserve"> .</w:t>
-      </w:r>
-      <w:proofErr w:type="spellStart"/>
-      <w:r>
-        <w:rPr>
-          <w:rFonts w:ascii="Helvetica" w:hAnsi="Helvetica" w:cs="Helvetica"/>
-        </w:rPr>
-        <w:t>Xauthority</w:t>
-      </w:r>
-      <w:proofErr w:type="spellEnd"/>
-    </w:p>
-    <w:p>
-      <w:pPr>
-        <w:tabs>
-          <w:tab w:val="left" w:pos="1245"/>
-        </w:tabs>
-        <w:rPr>
-          <w:rFonts w:ascii="Helvetica" w:hAnsi="Helvetica" w:cs="Helvetica"/>
-        </w:rPr>
-      </w:pPr>
-      <w:proofErr w:type="spellStart"/>
-      <w:r>
-        <w:rPr>
-          <w:rFonts w:ascii="Helvetica" w:hAnsi="Helvetica" w:cs="Helvetica"/>
-        </w:rPr>
-        <w:t>chown</w:t>
-      </w:r>
-      <w:proofErr w:type="spellEnd"/>
-      <w:r>
-        <w:rPr>
-          <w:rFonts w:ascii="Helvetica" w:hAnsi="Helvetica" w:cs="Helvetica"/>
-        </w:rPr>
-        <w:t xml:space="preserve"> root</w:t>
-      </w:r>
-      <w:proofErr w:type="gramStart"/>
-      <w:r>
-        <w:rPr>
-          <w:rFonts w:ascii="Helvetica" w:hAnsi="Helvetica" w:cs="Helvetica"/>
-        </w:rPr>
-        <w:t>: .</w:t>
-      </w:r>
-      <w:proofErr w:type="spellStart"/>
-      <w:r>
-        <w:rPr>
-          <w:rFonts w:ascii="Helvetica" w:hAnsi="Helvetica" w:cs="Helvetica"/>
-        </w:rPr>
-        <w:t>Xauthority</w:t>
-      </w:r>
-      <w:proofErr w:type="spellEnd"/>
-      <w:proofErr w:type="gramEnd"/>
-    </w:p>
-    <w:p>
-      <w:pPr>
-        <w:tabs>
-          <w:tab w:val="left" w:pos="1245"/>
-        </w:tabs>
-        <w:rPr>
-          <w:rFonts w:ascii="Helvetica" w:hAnsi="Helvetica" w:cs="Helvetica"/>
-        </w:rPr>
-      </w:pPr>
-      <w:r>
-        <w:rPr>
-          <w:rFonts w:ascii="Helvetica" w:hAnsi="Helvetica" w:cs="Helvetica"/>
-        </w:rPr>
-        <w:t>XAUTHORITY=/root</w:t>
-      </w:r>
-      <w:proofErr w:type="gramStart"/>
-      <w:r>
-        <w:rPr>
-          <w:rFonts w:ascii="Helvetica" w:hAnsi="Helvetica" w:cs="Helvetica"/>
-        </w:rPr>
-        <w:t>/.</w:t>
-      </w:r>
-      <w:proofErr w:type="spellStart"/>
-      <w:r>
-        <w:rPr>
-          <w:rFonts w:ascii="Helvetica" w:hAnsi="Helvetica" w:cs="Helvetica"/>
-        </w:rPr>
-        <w:t>Xauthority</w:t>
-      </w:r>
-      <w:proofErr w:type="spellEnd"/>
-      <w:proofErr w:type="gramEnd"/>
+      <w:proofErr w:type="spellStart"/>
+      <w:r>
+        <w:rPr>
+          <w:rFonts w:ascii="Helvetica" w:hAnsi="Helvetica" w:cs="Helvetica"/>
+        </w:rPr>
+        <w:t>sudo</w:t>
+      </w:r>
+      <w:proofErr w:type="spellEnd"/>
       <w:r>
         <w:rPr>
           <w:rFonts w:ascii="Helvetica" w:hAnsi="Helvetica" w:cs="Helvetica"/>
@@ -1106,6 +1028,24 @@
         <w:rPr>
           <w:rFonts w:ascii="Helvetica" w:hAnsi="Helvetica" w:cs="Helvetica"/>
         </w:rPr>
+        <w:t>firefox</w:t>
+      </w:r>
+      <w:proofErr w:type="spellEnd"/>
+    </w:p>
+    <w:p>
+      <w:pPr>
+        <w:tabs>
+          <w:tab w:val="left" w:pos="1245"/>
+        </w:tabs>
+        <w:rPr>
+          <w:rFonts w:ascii="Helvetica" w:hAnsi="Helvetica" w:cs="Helvetica"/>
+        </w:rPr>
+      </w:pPr>
+      <w:proofErr w:type="spellStart"/>
+      <w:r>
+        <w:rPr>
+          <w:rFonts w:ascii="Helvetica" w:hAnsi="Helvetica" w:cs="Helvetica"/>
+        </w:rPr>
         <w:t>sudo</w:t>
       </w:r>
       <w:proofErr w:type="spellEnd"/>
@@ -1113,6 +1053,84 @@
         <w:rPr>
           <w:rFonts w:ascii="Helvetica" w:hAnsi="Helvetica" w:cs="Helvetica"/>
         </w:rPr>
+        <w:t xml:space="preserve"> apt-get update &amp;&amp; </w:t>
+      </w:r>
+      <w:proofErr w:type="spellStart"/>
+      <w:r>
+        <w:rPr>
+          <w:rFonts w:ascii="Helvetica" w:hAnsi="Helvetica" w:cs="Helvetica"/>
+        </w:rPr>
+        <w:t>sudo</w:t>
+      </w:r>
+      <w:proofErr w:type="spellEnd"/>
+      <w:r>
+        <w:rPr>
+          <w:rFonts w:ascii="Helvetica" w:hAnsi="Helvetica" w:cs="Helvetica"/>
+        </w:rPr>
+        <w:t xml:space="preserve"> apt-get upgrade</w:t>
+      </w:r>
+    </w:p>
+    <w:p>
+      <w:pPr>
+        <w:tabs>
+          <w:tab w:val="left" w:pos="1245"/>
+        </w:tabs>
+        <w:rPr>
+          <w:rFonts w:ascii="Helvetica" w:hAnsi="Helvetica" w:cs="Helvetica"/>
+        </w:rPr>
+      </w:pPr>
+      <w:proofErr w:type="spellStart"/>
+      <w:r>
+        <w:rPr>
+          <w:rFonts w:ascii="Helvetica" w:hAnsi="Helvetica" w:cs="Helvetica"/>
+        </w:rPr>
+        <w:t>sudo</w:t>
+      </w:r>
+      <w:proofErr w:type="spellEnd"/>
+      <w:r>
+        <w:rPr>
+          <w:rFonts w:ascii="Helvetica" w:hAnsi="Helvetica" w:cs="Helvetica"/>
+        </w:rPr>
+        <w:t xml:space="preserve"> apt update</w:t>
+      </w:r>
+    </w:p>
+    <w:p>
+      <w:pPr>
+        <w:tabs>
+          <w:tab w:val="left" w:pos="1245"/>
+        </w:tabs>
+        <w:rPr>
+          <w:rFonts w:ascii="Helvetica" w:hAnsi="Helvetica" w:cs="Helvetica"/>
+        </w:rPr>
+      </w:pPr>
+      <w:r>
+        <w:rPr>
+          <w:rFonts w:ascii="Helvetica" w:hAnsi="Helvetica" w:cs="Helvetica"/>
+        </w:rPr>
+        <w:t>cd /var/www/html</w:t>
+      </w:r>
+    </w:p>
+    <w:p>
+      <w:pPr>
+        <w:tabs>
+          <w:tab w:val="left" w:pos="1245"/>
+        </w:tabs>
+        <w:rPr>
+          <w:rFonts w:ascii="Helvetica" w:hAnsi="Helvetica" w:cs="Helvetica"/>
+        </w:rPr>
+      </w:pPr>
+      <w:proofErr w:type="spellStart"/>
+      <w:r>
+        <w:rPr>
+          <w:rFonts w:ascii="Helvetica" w:hAnsi="Helvetica" w:cs="Helvetica"/>
+        </w:rPr>
+        <w:t>sudo</w:t>
+      </w:r>
+      <w:proofErr w:type="spellEnd"/>
+      <w:r>
+        <w:rPr>
+          <w:rFonts w:ascii="Helvetica" w:hAnsi="Helvetica" w:cs="Helvetica"/>
+        </w:rPr>
         <w:t xml:space="preserve"> </w:t>
       </w:r>
       <w:proofErr w:type="spellStart"/>
@@ -1120,113 +1138,55 @@
         <w:rPr>
           <w:rFonts w:ascii="Helvetica" w:hAnsi="Helvetica" w:cs="Helvetica"/>
         </w:rPr>
-        <w:t>firefox</w:t>
-      </w:r>
-      <w:proofErr w:type="spellEnd"/>
-    </w:p>
-    <w:p>
-      <w:pPr>
-        <w:tabs>
-          <w:tab w:val="left" w:pos="1245"/>
-        </w:tabs>
-        <w:rPr>
-          <w:rFonts w:ascii="Helvetica" w:hAnsi="Helvetica" w:cs="Helvetica"/>
-        </w:rPr>
-      </w:pPr>
-      <w:proofErr w:type="spellStart"/>
-      <w:r>
-        <w:rPr>
-          <w:rFonts w:ascii="Helvetica" w:hAnsi="Helvetica" w:cs="Helvetica"/>
-        </w:rPr>
-        <w:t>sudo</w:t>
-      </w:r>
-      <w:proofErr w:type="spellEnd"/>
-      <w:r>
-        <w:rPr>
-          <w:rFonts w:ascii="Helvetica" w:hAnsi="Helvetica" w:cs="Helvetica"/>
-        </w:rPr>
-        <w:t xml:space="preserve"> apt-get update &amp;&amp; </w:t>
-      </w:r>
-      <w:proofErr w:type="spellStart"/>
-      <w:r>
-        <w:rPr>
-          <w:rFonts w:ascii="Helvetica" w:hAnsi="Helvetica" w:cs="Helvetica"/>
-        </w:rPr>
-        <w:t>sudo</w:t>
-      </w:r>
-      <w:proofErr w:type="spellEnd"/>
-      <w:r>
-        <w:rPr>
-          <w:rFonts w:ascii="Helvetica" w:hAnsi="Helvetica" w:cs="Helvetica"/>
-        </w:rPr>
-        <w:t xml:space="preserve"> apt-get </w:t>
-      </w:r>
-      <w:proofErr w:type="gramStart"/>
-      <w:r>
-        <w:rPr>
-          <w:rFonts w:ascii="Helvetica" w:hAnsi="Helvetica" w:cs="Helvetica"/>
-        </w:rPr>
-        <w:t>upgrade</w:t>
-      </w:r>
-      <w:proofErr w:type="gramEnd"/>
-    </w:p>
-    <w:p>
-      <w:pPr>
-        <w:tabs>
-          <w:tab w:val="left" w:pos="1245"/>
-        </w:tabs>
-        <w:rPr>
-          <w:rFonts w:ascii="Helvetica" w:hAnsi="Helvetica" w:cs="Helvetica"/>
-        </w:rPr>
-      </w:pPr>
-      <w:proofErr w:type="spellStart"/>
-      <w:r>
-        <w:rPr>
-          <w:rFonts w:ascii="Helvetica" w:hAnsi="Helvetica" w:cs="Helvetica"/>
-        </w:rPr>
-        <w:t>sudo</w:t>
-      </w:r>
-      <w:proofErr w:type="spellEnd"/>
-      <w:r>
-        <w:rPr>
-          <w:rFonts w:ascii="Helvetica" w:hAnsi="Helvetica" w:cs="Helvetica"/>
-        </w:rPr>
-        <w:t xml:space="preserve"> apt update</w:t>
-      </w:r>
-    </w:p>
-    <w:p>
-      <w:pPr>
-        <w:tabs>
-          <w:tab w:val="left" w:pos="1245"/>
-        </w:tabs>
-        <w:rPr>
-          <w:rFonts w:ascii="Helvetica" w:hAnsi="Helvetica" w:cs="Helvetica"/>
-        </w:rPr>
-      </w:pPr>
-      <w:r>
-        <w:rPr>
-          <w:rFonts w:ascii="Helvetica" w:hAnsi="Helvetica" w:cs="Helvetica"/>
-        </w:rPr>
-        <w:t>cd /var/www/html</w:t>
-      </w:r>
-    </w:p>
-    <w:p>
-      <w:pPr>
-        <w:tabs>
-          <w:tab w:val="left" w:pos="1245"/>
-        </w:tabs>
-        <w:rPr>
-          <w:rFonts w:ascii="Helvetica" w:hAnsi="Helvetica" w:cs="Helvetica"/>
-        </w:rPr>
-      </w:pPr>
-      <w:proofErr w:type="spellStart"/>
-      <w:r>
-        <w:rPr>
-          <w:rFonts w:ascii="Helvetica" w:hAnsi="Helvetica" w:cs="Helvetica"/>
-        </w:rPr>
-        <w:t>sudo</w:t>
-      </w:r>
-      <w:proofErr w:type="spellEnd"/>
+        <w:t>wget</w:t>
+      </w:r>
+      <w:proofErr w:type="spellEnd"/>
+      <w:r>
+        <w:rPr>
+          <w:rFonts w:ascii="Helvetica" w:hAnsi="Helvetica" w:cs="Helvetica"/>
+        </w:rPr>
+        <w:t xml:space="preserve"> 10.224.41.8/</w:t>
+      </w:r>
+      <w:proofErr w:type="spellStart"/>
+      <w:r>
+        <w:rPr>
+          <w:rFonts w:ascii="Helvetica" w:hAnsi="Helvetica" w:cs="Helvetica"/>
+        </w:rPr>
+        <w:t>bbb</w:t>
+      </w:r>
+      <w:proofErr w:type="spellEnd"/>
+      <w:r>
+        <w:rPr>
+          <w:rFonts w:ascii="Helvetica" w:hAnsi="Helvetica" w:cs="Helvetica"/>
+        </w:rPr>
+        <w:t>/dashjs.zip</w:t>
+      </w:r>
+    </w:p>
+    <w:p>
+      <w:pPr>
+        <w:tabs>
+          <w:tab w:val="left" w:pos="1245"/>
+        </w:tabs>
+        <w:rPr>
+          <w:rFonts w:ascii="Helvetica" w:hAnsi="Helvetica" w:cs="Helvetica"/>
+        </w:rPr>
+      </w:pPr>
+    </w:p>
+    <w:p>
+      <w:pPr>
+        <w:tabs>
+          <w:tab w:val="left" w:pos="1245"/>
+        </w:tabs>
+        <w:rPr>
+          <w:rFonts w:ascii="Helvetica" w:hAnsi="Helvetica" w:cs="Helvetica"/>
+        </w:rPr>
+      </w:pPr>
+      <w:r>
+        <w:rPr>
+          <w:rFonts w:ascii="Helvetica" w:hAnsi="Helvetica" w:cs="Helvetica"/>
+        </w:rPr>
+        <w:t>Make sure to do the</w:t>
+      </w:r>
       <w:r>
         <w:rPr>
           <w:rFonts w:ascii="Helvetica" w:hAnsi="Helvetica" w:cs="Helvetica"/>
@@ -1238,28 +1198,48 @@
         <w:rPr>
           <w:rFonts w:ascii="Helvetica" w:hAnsi="Helvetica" w:cs="Helvetica"/>
         </w:rPr>
-        <w:t>wget</w:t>
-      </w:r>
-      <w:proofErr w:type="spellEnd"/>
-      <w:r>
-        <w:rPr>
-          <w:rFonts w:ascii="Helvetica" w:hAnsi="Helvetica" w:cs="Helvetica"/>
-        </w:rPr>
-        <w:t xml:space="preserve"> 10.224.41.8/</w:t>
-      </w:r>
-      <w:proofErr w:type="spellStart"/>
-      <w:r>
-        <w:rPr>
-          <w:rFonts w:ascii="Helvetica" w:hAnsi="Helvetica" w:cs="Helvetica"/>
-        </w:rPr>
-        <w:t>bbb</w:t>
-      </w:r>
-      <w:proofErr w:type="spellEnd"/>
-      <w:r>
-        <w:rPr>
-          <w:rFonts w:ascii="Helvetica" w:hAnsi="Helvetica" w:cs="Helvetica"/>
-        </w:rPr>
-        <w:t>/dashjs.zip</w:t>
+        <w:t>XAuthority</w:t>
+      </w:r>
+      <w:proofErr w:type="spellEnd"/>
+      <w:r>
+        <w:rPr>
+          <w:rFonts w:ascii="Helvetica" w:hAnsi="Helvetica" w:cs="Helvetica"/>
+        </w:rPr>
+        <w:t xml:space="preserve"> stuff in root, if Authority goes missing and turns to .</w:t>
+      </w:r>
+      <w:proofErr w:type="spellStart"/>
+      <w:r>
+        <w:rPr>
+          <w:rFonts w:ascii="Helvetica" w:hAnsi="Helvetica" w:cs="Helvetica"/>
+        </w:rPr>
+        <w:t>bak</w:t>
+      </w:r>
+      <w:proofErr w:type="spellEnd"/>
+      <w:r>
+        <w:rPr>
+          <w:rFonts w:ascii="Helvetica" w:hAnsi="Helvetica" w:cs="Helvetica"/>
+        </w:rPr>
+        <w:t xml:space="preserve"> then just use </w:t>
+      </w:r>
+      <w:r>
+        <w:rPr>
+          <w:rFonts w:ascii="Helvetica" w:hAnsi="Helvetica" w:cs="Helvetica"/>
+        </w:rPr>
+        <w:t>mininet/util/install.sh -</w:t>
+      </w:r>
+      <w:proofErr w:type="spellStart"/>
+      <w:r>
+        <w:rPr>
+          <w:rFonts w:ascii="Helvetica" w:hAnsi="Helvetica" w:cs="Helvetica"/>
+        </w:rPr>
+        <w:t>nfv</w:t>
+      </w:r>
+      <w:proofErr w:type="spellEnd"/>
+      <w:r>
+        <w:rPr>
+          <w:rFonts w:ascii="Helvetica" w:hAnsi="Helvetica" w:cs="Helvetica"/>
+        </w:rPr>
+        <w:t xml:space="preserve"> to reinstall it. </w:t>
       </w:r>
     </w:p>
     <w:sectPr>
@@ -1395,6 +1375,7 @@
     <w:lsdException w:name="HTML Sample" w:semiHidden="1" w:unhideWhenUsed="1"/>
     <w:lsdException w:name="HTML Typewriter" w:semiHidden="1" w:unhideWhenUsed="1"/>
     <w:lsdException w:name="HTML Variable" w:semiHidden="1" w:unhideWhenUsed="1"/>
+    <w:lsdException w:name="Normal Table" w:semiHidden="1" w:unhideWhenUsed="1"/>
     <w:lsdException w:name="annotation subject" w:semiHidden="1" w:unhideWhenUsed="1"/>
     <w:lsdException w:name="No List" w:semiHidden="1" w:unhideWhenUsed="1"/>
     <w:lsdException w:name="Outline List 1" w:semiHidden="1" w:unhideWhenUsed="1"/>
@@ -1441,8 +1422,10 @@
     <w:lsdException w:name="Table Subtle 2" w:semiHidden="1" w:unhideWhenUsed="1"/>
     <w:lsdException w:name="Table Web 1" w:semiHidden="1" w:unhideWhenUsed="1"/>
     <w:lsdException w:name="Table Web 2" w:semiHidden="1" w:unhideWhenUsed="1"/>
+    <w:lsdException w:name="Table Web 3" w:semiHidden="1" w:unhideWhenUsed="1"/>
     <w:lsdException w:name="Balloon Text" w:semiHidden="1" w:unhideWhenUsed="1"/>
     <w:lsdException w:name="Table Grid" w:uiPriority="39"/>
+    <w:lsdException w:name="Table Theme" w:semiHidden="1" w:unhideWhenUsed="1"/>
     <w:lsdException w:name="Placeholder Text" w:semiHidden="1"/>
     <w:lsdException w:name="No Spacing" w:uiPriority="1" w:qFormat="1"/>
     <w:lsdException w:name="Light Shading" w:uiPriority="60"/>

</xml_diff>